<commit_message>
Created a new file for reorganized write - up, indexed with # for easy use.
</commit_message>
<xml_diff>
--- a/Baby Name Analysis Draft 3.docx
+++ b/Baby Name Analysis Draft 3.docx
@@ -304,10 +304,7 @@
     <w:p>
       <w:r>
         <w:lastRenderedPageBreak/>
-        <w:t xml:space="preserve"> </w:t>
-      </w:r>
-      <w:r>
-        <w:t xml:space="preserve">From 1880 to 1983, Madison was a used consistently year to year but infrequently overall for boys, with an average of about 34 uses per year. </w:t>
+        <w:t xml:space="preserve"> From 1880 to 1983, Madison was a used consistently year to year but infrequently overall for boys, with an average of about 34 uses per year. </w:t>
       </w:r>
       <w:r>
         <w:t xml:space="preserve"> </w:t>
@@ -433,15 +430,7 @@
     </w:p>
     <w:p>
       <w:r>
-        <w:t xml:space="preserve">The name’s popularity lasted longer and extended further than Madison. It peaked 26 years after </w:t>
-      </w:r>
-      <w:proofErr w:type="gramStart"/>
-      <w:r>
-        <w:t>it’s</w:t>
-      </w:r>
-      <w:proofErr w:type="gramEnd"/>
-      <w:r>
-        <w:t xml:space="preserve"> initial rise to popularity, when 25,866 girls born in 1990 were given the name.</w:t>
+        <w:t>The name’s popularity lasted longer and extended further than Madison. It peaked 26 years after its initial rise to popularity, when 25,866 girls born in 1990 were given the name.</w:t>
       </w:r>
     </w:p>
     <w:p/>
@@ -927,7 +916,13 @@
       </w:pPr>
       <w:r>
         <w:lastRenderedPageBreak/>
-        <w:t xml:space="preserve">The name Severus catches on only when </w:t>
+        <w:t>Th</w:t>
+      </w:r>
+      <w:r>
+        <w:t xml:space="preserve">ough Snape is featured in all the books and movies, the </w:t>
+      </w:r>
+      <w:r>
+        <w:t xml:space="preserve">name Severus catches on only when </w:t>
       </w:r>
       <w:proofErr w:type="gramStart"/>
       <w:r>
@@ -1046,7 +1041,13 @@
       </w:r>
       <w:proofErr w:type="gramEnd"/>
       <w:r>
-        <w:t xml:space="preserve"> intensify after the movie release, staying relatively steady.</w:t>
+        <w:t xml:space="preserve"> intensify after the movie release,</w:t>
+      </w:r>
+      <w:r>
+        <w:t xml:space="preserve"> continuing to build but</w:t>
+      </w:r>
+      <w:r>
+        <w:t xml:space="preserve"> staying relatively steady.</w:t>
       </w:r>
     </w:p>
     <w:p>
@@ -1472,6 +1473,28 @@
         </w:numPr>
       </w:pPr>
       <w:r>
+        <w:t xml:space="preserve">The name Belle has continued trending upward since </w:t>
+      </w:r>
+      <w:r>
+        <w:rPr>
+          <w:i/>
+          <w:iCs/>
+        </w:rPr>
+        <w:t>Beauty and the Beast</w:t>
+      </w:r>
+      <w:r>
+        <w:t xml:space="preserve"> came out. </w:t>
+      </w:r>
+    </w:p>
+    <w:p>
+      <w:pPr>
+        <w:pStyle w:val="ListParagraph"/>
+        <w:numPr>
+          <w:ilvl w:val="0"/>
+          <w:numId w:val="5"/>
+        </w:numPr>
+      </w:pPr>
+      <w:r>
         <w:t xml:space="preserve">Trends for Jasmine and Giselle turned downward after the releases of </w:t>
       </w:r>
       <w:r>
@@ -1731,7 +1754,13 @@
         </w:numPr>
       </w:pPr>
       <w:r>
-        <w:t>Kourtney and Khloe with a K were both consistently used but very uncommon until the Kardashians stepped into the spotlight, and then had a big jump.</w:t>
+        <w:t>Kourtney and Khloe with a K were both consistently used but very uncommon until the Kardashians stepped into the spotlight</w:t>
+      </w:r>
+      <w:r>
+        <w:t xml:space="preserve"> and their popularity jumped</w:t>
+      </w:r>
+      <w:r>
+        <w:t>.</w:t>
       </w:r>
     </w:p>
     <w:p>

</xml_diff>

<commit_message>
labeling chunks and reviewing
</commit_message>
<xml_diff>
--- a/Baby Name Analysis Draft 3.docx
+++ b/Baby Name Analysis Draft 3.docx
@@ -1,6 +1,6 @@
 
 <file path=word/document.xml><?xml version="1.0" encoding="utf-8"?>
-<w:document xmlns:wpc="http://schemas.microsoft.com/office/word/2010/wordprocessingCanvas" xmlns:cx="http://schemas.microsoft.com/office/drawing/2014/chartex" xmlns:cx1="http://schemas.microsoft.com/office/drawing/2015/9/8/chartex" xmlns:cx2="http://schemas.microsoft.com/office/drawing/2015/10/21/chartex" xmlns:cx3="http://schemas.microsoft.com/office/drawing/2016/5/9/chartex" xmlns:cx4="http://schemas.microsoft.com/office/drawing/2016/5/10/chartex" xmlns:cx5="http://schemas.microsoft.com/office/drawing/2016/5/11/chartex" xmlns:cx6="http://schemas.microsoft.com/office/drawing/2016/5/12/chartex" xmlns:cx7="http://schemas.microsoft.com/office/drawing/2016/5/13/chartex" xmlns:cx8="http://schemas.microsoft.com/office/drawing/2016/5/14/chartex" xmlns:mc="http://schemas.openxmlformats.org/markup-compatibility/2006" xmlns:aink="http://schemas.microsoft.com/office/drawing/2016/ink" xmlns:am3d="http://schemas.microsoft.com/office/drawing/2017/model3d" xmlns:o="urn:schemas-microsoft-com:office:office" xmlns:r="http://schemas.openxmlformats.org/officeDocument/2006/relationships" xmlns:m="http://schemas.openxmlformats.org/officeDocument/2006/math" xmlns:v="urn:schemas-microsoft-com:vml" xmlns:wp14="http://schemas.microsoft.com/office/word/2010/wordprocessingDrawing" xmlns:wp="http://schemas.openxmlformats.org/drawingml/2006/wordprocessingDrawing" xmlns:w10="urn:schemas-microsoft-com:office:word" xmlns:w="http://schemas.openxmlformats.org/wordprocessingml/2006/main" xmlns:w14="http://schemas.microsoft.com/office/word/2010/wordml" xmlns:w15="http://schemas.microsoft.com/office/word/2012/wordml" xmlns:w16cex="http://schemas.microsoft.com/office/word/2018/wordml/cex" xmlns:w16cid="http://schemas.microsoft.com/office/word/2016/wordml/cid" xmlns:w16="http://schemas.microsoft.com/office/word/2018/wordml" xmlns:w16se="http://schemas.microsoft.com/office/word/2015/wordml/symex" xmlns:wpg="http://schemas.microsoft.com/office/word/2010/wordprocessingGroup" xmlns:wpi="http://schemas.microsoft.com/office/word/2010/wordprocessingInk" xmlns:wne="http://schemas.microsoft.com/office/word/2006/wordml" xmlns:wps="http://schemas.microsoft.com/office/word/2010/wordprocessingShape" mc:Ignorable="w14 w15 w16se w16cid w16 w16cex wp14">
+<w:document xmlns:wpc="http://schemas.microsoft.com/office/word/2010/wordprocessingCanvas" xmlns:cx="http://schemas.microsoft.com/office/drawing/2014/chartex" xmlns:cx1="http://schemas.microsoft.com/office/drawing/2015/9/8/chartex" xmlns:cx2="http://schemas.microsoft.com/office/drawing/2015/10/21/chartex" xmlns:cx3="http://schemas.microsoft.com/office/drawing/2016/5/9/chartex" xmlns:cx4="http://schemas.microsoft.com/office/drawing/2016/5/10/chartex" xmlns:cx5="http://schemas.microsoft.com/office/drawing/2016/5/11/chartex" xmlns:cx6="http://schemas.microsoft.com/office/drawing/2016/5/12/chartex" xmlns:cx7="http://schemas.microsoft.com/office/drawing/2016/5/13/chartex" xmlns:cx8="http://schemas.microsoft.com/office/drawing/2016/5/14/chartex" xmlns:mc="http://schemas.openxmlformats.org/markup-compatibility/2006" xmlns:aink="http://schemas.microsoft.com/office/drawing/2016/ink" xmlns:am3d="http://schemas.microsoft.com/office/drawing/2017/model3d" xmlns:o="urn:schemas-microsoft-com:office:office" xmlns:r="http://schemas.openxmlformats.org/officeDocument/2006/relationships" xmlns:m="http://schemas.openxmlformats.org/officeDocument/2006/math" xmlns:v="urn:schemas-microsoft-com:vml" xmlns:wp14="http://schemas.microsoft.com/office/word/2010/wordprocessingDrawing" xmlns:wp="http://schemas.openxmlformats.org/drawingml/2006/wordprocessingDrawing" xmlns:w10="urn:schemas-microsoft-com:office:word" xmlns:w="http://schemas.openxmlformats.org/wordprocessingml/2006/main" xmlns:w14="http://schemas.microsoft.com/office/word/2010/wordml" xmlns:w15="http://schemas.microsoft.com/office/word/2012/wordml" xmlns:w16cex="http://schemas.microsoft.com/office/word/2018/wordml/cex" xmlns:w16cid="http://schemas.microsoft.com/office/word/2016/wordml/cid" xmlns:w16="http://schemas.microsoft.com/office/word/2018/wordml" xmlns:w16sdtdh="http://schemas.microsoft.com/office/word/2020/wordml/sdtdatahash" xmlns:w16se="http://schemas.microsoft.com/office/word/2015/wordml/symex" xmlns:wpg="http://schemas.microsoft.com/office/word/2010/wordprocessingGroup" xmlns:wpi="http://schemas.microsoft.com/office/word/2010/wordprocessingInk" xmlns:wne="http://schemas.microsoft.com/office/word/2006/wordml" xmlns:wps="http://schemas.microsoft.com/office/word/2010/wordprocessingShape" mc:Ignorable="w14 w15 w16se w16cid w16 w16cex w16sdtdh wp14">
   <w:body>
     <w:p>
       <w:pPr>
@@ -99,16 +99,13 @@
         </w:numPr>
       </w:pPr>
       <w:r>
-        <w:t xml:space="preserve">Just as arts and media shape our overall language and lexicon, they create names that </w:t>
+        <w:t xml:space="preserve">Just as arts and media shape our overall language and lexicon, they create names that didn’t exist or pull them out of </w:t>
       </w:r>
       <w:proofErr w:type="gramStart"/>
       <w:r>
-        <w:t>didn’t</w:t>
+        <w:t>obscurity</w:t>
       </w:r>
       <w:proofErr w:type="gramEnd"/>
-      <w:r>
-        <w:t xml:space="preserve"> exist or pull them out of obscurity</w:t>
-      </w:r>
     </w:p>
     <w:p>
       <w:pPr>
@@ -186,7 +183,6 @@
         <w:rPr>
           <w:noProof/>
         </w:rPr>
-        <w:lastRenderedPageBreak/>
         <w:drawing>
           <wp:inline distT="0" distB="0" distL="0" distR="0" wp14:anchorId="14A8A2E9" wp14:editId="51F02DC3">
             <wp:extent cx="5943600" cy="3669030"/>
@@ -303,7 +299,6 @@
     </w:p>
     <w:p>
       <w:r>
-        <w:lastRenderedPageBreak/>
         <w:t xml:space="preserve"> From 1880 to 1983, Madison was a used consistently year to year but infrequently overall for boys, with an average of about 34 uses per year. </w:t>
       </w:r>
       <w:r>
@@ -406,13 +401,8 @@
       </w:r>
     </w:p>
     <w:p>
-      <w:proofErr w:type="gramStart"/>
-      <w:r>
-        <w:t>Similarly</w:t>
-      </w:r>
-      <w:proofErr w:type="gramEnd"/>
-      <w:r>
-        <w:t xml:space="preserve"> impactful on baby girls’ names was the TV show </w:t>
+      <w:r>
+        <w:t xml:space="preserve">Similarly impactful on baby girls’ names was the TV show </w:t>
       </w:r>
       <w:r>
         <w:rPr>
@@ -464,7 +454,6 @@
         </w:numPr>
       </w:pPr>
       <w:r>
-        <w:lastRenderedPageBreak/>
         <w:t>Though not nearly to the same extent, the names of Samantha’s husband and daughter also gained popularity. A few parents also gave their children the eccentric name of Samantha’s mother.</w:t>
       </w:r>
     </w:p>
@@ -477,15 +466,7 @@
         </w:numPr>
       </w:pPr>
       <w:r>
-        <w:t xml:space="preserve">The name Madison </w:t>
-      </w:r>
-      <w:proofErr w:type="gramStart"/>
-      <w:r>
-        <w:t>actually trended</w:t>
-      </w:r>
-      <w:proofErr w:type="gramEnd"/>
-      <w:r>
-        <w:t xml:space="preserve"> up for boys, though it was brief and small-scale, after </w:t>
+        <w:t xml:space="preserve">The name Madison actually trended up for boys, though it was brief and small-scale, after </w:t>
       </w:r>
       <w:r>
         <w:rPr>
@@ -495,8 +476,13 @@
         <w:t xml:space="preserve">Splash </w:t>
       </w:r>
       <w:r>
-        <w:t>was released</w:t>
-      </w:r>
+        <w:t xml:space="preserve">was </w:t>
+      </w:r>
+      <w:proofErr w:type="gramStart"/>
+      <w:r>
+        <w:t>released</w:t>
+      </w:r>
+      <w:proofErr w:type="gramEnd"/>
     </w:p>
     <w:p/>
     <w:p>
@@ -678,13 +664,8 @@
         <w:t xml:space="preserve"> and </w:t>
       </w:r>
       <w:r>
-        <w:t>Twi-</w:t>
-      </w:r>
-      <w:proofErr w:type="spellStart"/>
-      <w:r>
-        <w:t>Hards</w:t>
-      </w:r>
-      <w:proofErr w:type="spellEnd"/>
+        <w:t>Twi-Hards</w:t>
+      </w:r>
     </w:p>
     <w:p>
       <w:r>
@@ -783,7 +764,6 @@
         <w:rPr>
           <w:noProof/>
         </w:rPr>
-        <w:lastRenderedPageBreak/>
         <w:drawing>
           <wp:inline distT="0" distB="0" distL="0" distR="0" wp14:anchorId="0DF86A3E" wp14:editId="521ED021">
             <wp:extent cx="5943600" cy="3669030"/>
@@ -915,23 +895,19 @@
         </w:numPr>
       </w:pPr>
       <w:r>
-        <w:lastRenderedPageBreak/>
         <w:t>Th</w:t>
       </w:r>
       <w:r>
         <w:t xml:space="preserve">ough Snape is featured in all the books and movies, the </w:t>
       </w:r>
       <w:r>
-        <w:t xml:space="preserve">name Severus catches on only when </w:t>
+        <w:t xml:space="preserve">name Severus catches on only when he’s revealed to be good instead of </w:t>
       </w:r>
       <w:proofErr w:type="gramStart"/>
       <w:r>
-        <w:t>he’s</w:t>
+        <w:t>evil</w:t>
       </w:r>
       <w:proofErr w:type="gramEnd"/>
-      <w:r>
-        <w:t xml:space="preserve"> revealed to be good instead of evil</w:t>
-      </w:r>
     </w:p>
     <w:p>
       <w:r>
@@ -1114,7 +1090,6 @@
         <w:rPr>
           <w:noProof/>
         </w:rPr>
-        <w:lastRenderedPageBreak/>
         <w:drawing>
           <wp:inline distT="0" distB="0" distL="0" distR="0" wp14:anchorId="6FF85951" wp14:editId="6A76A14F">
             <wp:extent cx="5943600" cy="3669030"/>
@@ -1223,7 +1198,6 @@
         <w:pStyle w:val="Heading3"/>
       </w:pPr>
       <w:r>
-        <w:lastRenderedPageBreak/>
         <w:t>Highlights</w:t>
       </w:r>
     </w:p>
@@ -1236,23 +1210,23 @@
           <w:numId w:val="4"/>
         </w:numPr>
       </w:pPr>
+      <w:r>
+        <w:t>It’s c</w:t>
+      </w:r>
+      <w:r>
+        <w:t>ompletely irrelevant to this analysis</w:t>
+      </w:r>
+      <w:r>
+        <w:t>,</w:t>
+      </w:r>
+      <w:r>
+        <w:t xml:space="preserve"> but my favorite data point: for a brief, shining moment in 1971, six sets of parents named their son </w:t>
+      </w:r>
       <w:proofErr w:type="gramStart"/>
       <w:r>
-        <w:t>It’s</w:t>
+        <w:t>Buffy</w:t>
       </w:r>
       <w:proofErr w:type="gramEnd"/>
-      <w:r>
-        <w:t xml:space="preserve"> c</w:t>
-      </w:r>
-      <w:r>
-        <w:t>ompletely irrelevant to this analysis</w:t>
-      </w:r>
-      <w:r>
-        <w:t>,</w:t>
-      </w:r>
-      <w:r>
-        <w:t xml:space="preserve"> but my favorite data point: for a brief, shining moment in 1971, six sets of parents named their son Buffy</w:t>
-      </w:r>
     </w:p>
     <w:p>
       <w:pPr>
@@ -1344,7 +1318,17 @@
       </w:r>
       <w:proofErr w:type="gramEnd"/>
       <w:r>
-        <w:t xml:space="preserve"> as the name Willow sounds, it wasn’t super popular in the ‘60s, and the start of the show seems to have kickstarted a continually growing </w:t>
+        <w:t xml:space="preserve"> as the name Willow sounds, it wasn’t </w:t>
+      </w:r>
+      <w:r>
+        <w:rPr>
+          <w:b/>
+          <w:bCs/>
+        </w:rPr>
+        <w:t>super</w:t>
+      </w:r>
+      <w:r>
+        <w:t xml:space="preserve"> popular in the ‘60s, and the start of the show seems to have kickstarted a continually growing </w:t>
       </w:r>
       <w:r>
         <w:t>popularity for the name.</w:t>
@@ -1387,7 +1371,6 @@
         <w:rPr>
           <w:noProof/>
         </w:rPr>
-        <w:lastRenderedPageBreak/>
         <w:drawing>
           <wp:inline distT="0" distB="0" distL="0" distR="0" wp14:anchorId="0ACD5B59" wp14:editId="4E6C98D9">
             <wp:extent cx="5943600" cy="3669030"/>
@@ -1600,7 +1583,6 @@
         <w:rPr>
           <w:noProof/>
         </w:rPr>
-        <w:lastRenderedPageBreak/>
         <w:drawing>
           <wp:inline distT="0" distB="0" distL="0" distR="0" wp14:anchorId="1F09D39F" wp14:editId="211530BE">
             <wp:extent cx="5943600" cy="3669030"/>
@@ -1684,7 +1666,6 @@
         <w:pStyle w:val="Heading2"/>
       </w:pPr>
       <w:r>
-        <w:lastRenderedPageBreak/>
         <w:t>Keeping Up</w:t>
       </w:r>
     </w:p>
@@ -1792,7 +1773,6 @@
         <w:rPr>
           <w:noProof/>
         </w:rPr>
-        <w:lastRenderedPageBreak/>
         <w:drawing>
           <wp:inline distT="0" distB="0" distL="0" distR="0" wp14:anchorId="343E78AB" wp14:editId="3DA0D280">
             <wp:extent cx="5943600" cy="3669030"/>
@@ -1938,7 +1918,7 @@
 </file>
 
 <file path=word/endnotes.xml><?xml version="1.0" encoding="utf-8"?>
-<w:endnotes xmlns:wpc="http://schemas.microsoft.com/office/word/2010/wordprocessingCanvas" xmlns:cx="http://schemas.microsoft.com/office/drawing/2014/chartex" xmlns:cx1="http://schemas.microsoft.com/office/drawing/2015/9/8/chartex" xmlns:cx2="http://schemas.microsoft.com/office/drawing/2015/10/21/chartex" xmlns:cx3="http://schemas.microsoft.com/office/drawing/2016/5/9/chartex" xmlns:cx4="http://schemas.microsoft.com/office/drawing/2016/5/10/chartex" xmlns:cx5="http://schemas.microsoft.com/office/drawing/2016/5/11/chartex" xmlns:cx6="http://schemas.microsoft.com/office/drawing/2016/5/12/chartex" xmlns:cx7="http://schemas.microsoft.com/office/drawing/2016/5/13/chartex" xmlns:cx8="http://schemas.microsoft.com/office/drawing/2016/5/14/chartex" xmlns:mc="http://schemas.openxmlformats.org/markup-compatibility/2006" xmlns:aink="http://schemas.microsoft.com/office/drawing/2016/ink" xmlns:am3d="http://schemas.microsoft.com/office/drawing/2017/model3d" xmlns:o="urn:schemas-microsoft-com:office:office" xmlns:r="http://schemas.openxmlformats.org/officeDocument/2006/relationships" xmlns:m="http://schemas.openxmlformats.org/officeDocument/2006/math" xmlns:v="urn:schemas-microsoft-com:vml" xmlns:wp14="http://schemas.microsoft.com/office/word/2010/wordprocessingDrawing" xmlns:wp="http://schemas.openxmlformats.org/drawingml/2006/wordprocessingDrawing" xmlns:w10="urn:schemas-microsoft-com:office:word" xmlns:w="http://schemas.openxmlformats.org/wordprocessingml/2006/main" xmlns:w14="http://schemas.microsoft.com/office/word/2010/wordml" xmlns:w15="http://schemas.microsoft.com/office/word/2012/wordml" xmlns:w16cex="http://schemas.microsoft.com/office/word/2018/wordml/cex" xmlns:w16cid="http://schemas.microsoft.com/office/word/2016/wordml/cid" xmlns:w16="http://schemas.microsoft.com/office/word/2018/wordml" xmlns:w16se="http://schemas.microsoft.com/office/word/2015/wordml/symex" xmlns:wpg="http://schemas.microsoft.com/office/word/2010/wordprocessingGroup" xmlns:wpi="http://schemas.microsoft.com/office/word/2010/wordprocessingInk" xmlns:wne="http://schemas.microsoft.com/office/word/2006/wordml" xmlns:wps="http://schemas.microsoft.com/office/word/2010/wordprocessingShape" mc:Ignorable="w14 w15 w16se w16cid w16 w16cex wp14">
+<w:endnotes xmlns:wpc="http://schemas.microsoft.com/office/word/2010/wordprocessingCanvas" xmlns:cx="http://schemas.microsoft.com/office/drawing/2014/chartex" xmlns:cx1="http://schemas.microsoft.com/office/drawing/2015/9/8/chartex" xmlns:cx2="http://schemas.microsoft.com/office/drawing/2015/10/21/chartex" xmlns:cx3="http://schemas.microsoft.com/office/drawing/2016/5/9/chartex" xmlns:cx4="http://schemas.microsoft.com/office/drawing/2016/5/10/chartex" xmlns:cx5="http://schemas.microsoft.com/office/drawing/2016/5/11/chartex" xmlns:cx6="http://schemas.microsoft.com/office/drawing/2016/5/12/chartex" xmlns:cx7="http://schemas.microsoft.com/office/drawing/2016/5/13/chartex" xmlns:cx8="http://schemas.microsoft.com/office/drawing/2016/5/14/chartex" xmlns:mc="http://schemas.openxmlformats.org/markup-compatibility/2006" xmlns:aink="http://schemas.microsoft.com/office/drawing/2016/ink" xmlns:am3d="http://schemas.microsoft.com/office/drawing/2017/model3d" xmlns:o="urn:schemas-microsoft-com:office:office" xmlns:r="http://schemas.openxmlformats.org/officeDocument/2006/relationships" xmlns:m="http://schemas.openxmlformats.org/officeDocument/2006/math" xmlns:v="urn:schemas-microsoft-com:vml" xmlns:wp14="http://schemas.microsoft.com/office/word/2010/wordprocessingDrawing" xmlns:wp="http://schemas.openxmlformats.org/drawingml/2006/wordprocessingDrawing" xmlns:w10="urn:schemas-microsoft-com:office:word" xmlns:w="http://schemas.openxmlformats.org/wordprocessingml/2006/main" xmlns:w14="http://schemas.microsoft.com/office/word/2010/wordml" xmlns:w15="http://schemas.microsoft.com/office/word/2012/wordml" xmlns:w16cex="http://schemas.microsoft.com/office/word/2018/wordml/cex" xmlns:w16cid="http://schemas.microsoft.com/office/word/2016/wordml/cid" xmlns:w16="http://schemas.microsoft.com/office/word/2018/wordml" xmlns:w16sdtdh="http://schemas.microsoft.com/office/word/2020/wordml/sdtdatahash" xmlns:w16se="http://schemas.microsoft.com/office/word/2015/wordml/symex" xmlns:wpg="http://schemas.microsoft.com/office/word/2010/wordprocessingGroup" xmlns:wpi="http://schemas.microsoft.com/office/word/2010/wordprocessingInk" xmlns:wne="http://schemas.microsoft.com/office/word/2006/wordml" xmlns:wps="http://schemas.microsoft.com/office/word/2010/wordprocessingShape" mc:Ignorable="w14 w15 w16se w16cid w16 w16cex w16sdtdh wp14">
   <w:endnote w:type="separator" w:id="-1">
     <w:p>
       <w:pPr>
@@ -1963,7 +1943,7 @@
 </file>
 
 <file path=word/footnotes.xml><?xml version="1.0" encoding="utf-8"?>
-<w:footnotes xmlns:wpc="http://schemas.microsoft.com/office/word/2010/wordprocessingCanvas" xmlns:cx="http://schemas.microsoft.com/office/drawing/2014/chartex" xmlns:cx1="http://schemas.microsoft.com/office/drawing/2015/9/8/chartex" xmlns:cx2="http://schemas.microsoft.com/office/drawing/2015/10/21/chartex" xmlns:cx3="http://schemas.microsoft.com/office/drawing/2016/5/9/chartex" xmlns:cx4="http://schemas.microsoft.com/office/drawing/2016/5/10/chartex" xmlns:cx5="http://schemas.microsoft.com/office/drawing/2016/5/11/chartex" xmlns:cx6="http://schemas.microsoft.com/office/drawing/2016/5/12/chartex" xmlns:cx7="http://schemas.microsoft.com/office/drawing/2016/5/13/chartex" xmlns:cx8="http://schemas.microsoft.com/office/drawing/2016/5/14/chartex" xmlns:mc="http://schemas.openxmlformats.org/markup-compatibility/2006" xmlns:aink="http://schemas.microsoft.com/office/drawing/2016/ink" xmlns:am3d="http://schemas.microsoft.com/office/drawing/2017/model3d" xmlns:o="urn:schemas-microsoft-com:office:office" xmlns:r="http://schemas.openxmlformats.org/officeDocument/2006/relationships" xmlns:m="http://schemas.openxmlformats.org/officeDocument/2006/math" xmlns:v="urn:schemas-microsoft-com:vml" xmlns:wp14="http://schemas.microsoft.com/office/word/2010/wordprocessingDrawing" xmlns:wp="http://schemas.openxmlformats.org/drawingml/2006/wordprocessingDrawing" xmlns:w10="urn:schemas-microsoft-com:office:word" xmlns:w="http://schemas.openxmlformats.org/wordprocessingml/2006/main" xmlns:w14="http://schemas.microsoft.com/office/word/2010/wordml" xmlns:w15="http://schemas.microsoft.com/office/word/2012/wordml" xmlns:w16cex="http://schemas.microsoft.com/office/word/2018/wordml/cex" xmlns:w16cid="http://schemas.microsoft.com/office/word/2016/wordml/cid" xmlns:w16="http://schemas.microsoft.com/office/word/2018/wordml" xmlns:w16se="http://schemas.microsoft.com/office/word/2015/wordml/symex" xmlns:wpg="http://schemas.microsoft.com/office/word/2010/wordprocessingGroup" xmlns:wpi="http://schemas.microsoft.com/office/word/2010/wordprocessingInk" xmlns:wne="http://schemas.microsoft.com/office/word/2006/wordml" xmlns:wps="http://schemas.microsoft.com/office/word/2010/wordprocessingShape" mc:Ignorable="w14 w15 w16se w16cid w16 w16cex wp14">
+<w:footnotes xmlns:wpc="http://schemas.microsoft.com/office/word/2010/wordprocessingCanvas" xmlns:cx="http://schemas.microsoft.com/office/drawing/2014/chartex" xmlns:cx1="http://schemas.microsoft.com/office/drawing/2015/9/8/chartex" xmlns:cx2="http://schemas.microsoft.com/office/drawing/2015/10/21/chartex" xmlns:cx3="http://schemas.microsoft.com/office/drawing/2016/5/9/chartex" xmlns:cx4="http://schemas.microsoft.com/office/drawing/2016/5/10/chartex" xmlns:cx5="http://schemas.microsoft.com/office/drawing/2016/5/11/chartex" xmlns:cx6="http://schemas.microsoft.com/office/drawing/2016/5/12/chartex" xmlns:cx7="http://schemas.microsoft.com/office/drawing/2016/5/13/chartex" xmlns:cx8="http://schemas.microsoft.com/office/drawing/2016/5/14/chartex" xmlns:mc="http://schemas.openxmlformats.org/markup-compatibility/2006" xmlns:aink="http://schemas.microsoft.com/office/drawing/2016/ink" xmlns:am3d="http://schemas.microsoft.com/office/drawing/2017/model3d" xmlns:o="urn:schemas-microsoft-com:office:office" xmlns:r="http://schemas.openxmlformats.org/officeDocument/2006/relationships" xmlns:m="http://schemas.openxmlformats.org/officeDocument/2006/math" xmlns:v="urn:schemas-microsoft-com:vml" xmlns:wp14="http://schemas.microsoft.com/office/word/2010/wordprocessingDrawing" xmlns:wp="http://schemas.openxmlformats.org/drawingml/2006/wordprocessingDrawing" xmlns:w10="urn:schemas-microsoft-com:office:word" xmlns:w="http://schemas.openxmlformats.org/wordprocessingml/2006/main" xmlns:w14="http://schemas.microsoft.com/office/word/2010/wordml" xmlns:w15="http://schemas.microsoft.com/office/word/2012/wordml" xmlns:w16cex="http://schemas.microsoft.com/office/word/2018/wordml/cex" xmlns:w16cid="http://schemas.microsoft.com/office/word/2016/wordml/cid" xmlns:w16="http://schemas.microsoft.com/office/word/2018/wordml" xmlns:w16sdtdh="http://schemas.microsoft.com/office/word/2020/wordml/sdtdatahash" xmlns:w16se="http://schemas.microsoft.com/office/word/2015/wordml/symex" xmlns:wpg="http://schemas.microsoft.com/office/word/2010/wordprocessingGroup" xmlns:wpi="http://schemas.microsoft.com/office/word/2010/wordprocessingInk" xmlns:wne="http://schemas.microsoft.com/office/word/2006/wordml" xmlns:wps="http://schemas.microsoft.com/office/word/2010/wordprocessingShape" mc:Ignorable="w14 w15 w16se w16cid w16 w16cex w16sdtdh wp14">
   <w:footnote w:type="separator" w:id="-1">
     <w:p>
       <w:pPr>
@@ -1988,7 +1968,7 @@
 </file>
 
 <file path=word/numbering.xml><?xml version="1.0" encoding="utf-8"?>
-<w:numbering xmlns:wpc="http://schemas.microsoft.com/office/word/2010/wordprocessingCanvas" xmlns:cx="http://schemas.microsoft.com/office/drawing/2014/chartex" xmlns:cx1="http://schemas.microsoft.com/office/drawing/2015/9/8/chartex" xmlns:cx2="http://schemas.microsoft.com/office/drawing/2015/10/21/chartex" xmlns:cx3="http://schemas.microsoft.com/office/drawing/2016/5/9/chartex" xmlns:cx4="http://schemas.microsoft.com/office/drawing/2016/5/10/chartex" xmlns:cx5="http://schemas.microsoft.com/office/drawing/2016/5/11/chartex" xmlns:cx6="http://schemas.microsoft.com/office/drawing/2016/5/12/chartex" xmlns:cx7="http://schemas.microsoft.com/office/drawing/2016/5/13/chartex" xmlns:cx8="http://schemas.microsoft.com/office/drawing/2016/5/14/chartex" xmlns:mc="http://schemas.openxmlformats.org/markup-compatibility/2006" xmlns:aink="http://schemas.microsoft.com/office/drawing/2016/ink" xmlns:am3d="http://schemas.microsoft.com/office/drawing/2017/model3d" xmlns:o="urn:schemas-microsoft-com:office:office" xmlns:r="http://schemas.openxmlformats.org/officeDocument/2006/relationships" xmlns:m="http://schemas.openxmlformats.org/officeDocument/2006/math" xmlns:v="urn:schemas-microsoft-com:vml" xmlns:wp14="http://schemas.microsoft.com/office/word/2010/wordprocessingDrawing" xmlns:wp="http://schemas.openxmlformats.org/drawingml/2006/wordprocessingDrawing" xmlns:w10="urn:schemas-microsoft-com:office:word" xmlns:w="http://schemas.openxmlformats.org/wordprocessingml/2006/main" xmlns:w14="http://schemas.microsoft.com/office/word/2010/wordml" xmlns:w15="http://schemas.microsoft.com/office/word/2012/wordml" xmlns:w16cex="http://schemas.microsoft.com/office/word/2018/wordml/cex" xmlns:w16cid="http://schemas.microsoft.com/office/word/2016/wordml/cid" xmlns:w16="http://schemas.microsoft.com/office/word/2018/wordml" xmlns:w16se="http://schemas.microsoft.com/office/word/2015/wordml/symex" xmlns:wpg="http://schemas.microsoft.com/office/word/2010/wordprocessingGroup" xmlns:wpi="http://schemas.microsoft.com/office/word/2010/wordprocessingInk" xmlns:wne="http://schemas.microsoft.com/office/word/2006/wordml" xmlns:wps="http://schemas.microsoft.com/office/word/2010/wordprocessingShape" mc:Ignorable="w14 w15 w16se w16cid w16 w16cex wp14">
+<w:numbering xmlns:wpc="http://schemas.microsoft.com/office/word/2010/wordprocessingCanvas" xmlns:cx="http://schemas.microsoft.com/office/drawing/2014/chartex" xmlns:cx1="http://schemas.microsoft.com/office/drawing/2015/9/8/chartex" xmlns:cx2="http://schemas.microsoft.com/office/drawing/2015/10/21/chartex" xmlns:cx3="http://schemas.microsoft.com/office/drawing/2016/5/9/chartex" xmlns:cx4="http://schemas.microsoft.com/office/drawing/2016/5/10/chartex" xmlns:cx5="http://schemas.microsoft.com/office/drawing/2016/5/11/chartex" xmlns:cx6="http://schemas.microsoft.com/office/drawing/2016/5/12/chartex" xmlns:cx7="http://schemas.microsoft.com/office/drawing/2016/5/13/chartex" xmlns:cx8="http://schemas.microsoft.com/office/drawing/2016/5/14/chartex" xmlns:mc="http://schemas.openxmlformats.org/markup-compatibility/2006" xmlns:aink="http://schemas.microsoft.com/office/drawing/2016/ink" xmlns:am3d="http://schemas.microsoft.com/office/drawing/2017/model3d" xmlns:o="urn:schemas-microsoft-com:office:office" xmlns:r="http://schemas.openxmlformats.org/officeDocument/2006/relationships" xmlns:m="http://schemas.openxmlformats.org/officeDocument/2006/math" xmlns:v="urn:schemas-microsoft-com:vml" xmlns:wp14="http://schemas.microsoft.com/office/word/2010/wordprocessingDrawing" xmlns:wp="http://schemas.openxmlformats.org/drawingml/2006/wordprocessingDrawing" xmlns:w10="urn:schemas-microsoft-com:office:word" xmlns:w="http://schemas.openxmlformats.org/wordprocessingml/2006/main" xmlns:w14="http://schemas.microsoft.com/office/word/2010/wordml" xmlns:w15="http://schemas.microsoft.com/office/word/2012/wordml" xmlns:w16cex="http://schemas.microsoft.com/office/word/2018/wordml/cex" xmlns:w16cid="http://schemas.microsoft.com/office/word/2016/wordml/cid" xmlns:w16="http://schemas.microsoft.com/office/word/2018/wordml" xmlns:w16sdtdh="http://schemas.microsoft.com/office/word/2020/wordml/sdtdatahash" xmlns:w16se="http://schemas.microsoft.com/office/word/2015/wordml/symex" xmlns:wpg="http://schemas.microsoft.com/office/word/2010/wordprocessingGroup" xmlns:wpi="http://schemas.microsoft.com/office/word/2010/wordprocessingInk" xmlns:wne="http://schemas.microsoft.com/office/word/2006/wordml" xmlns:wps="http://schemas.microsoft.com/office/word/2010/wordprocessingShape" mc:Ignorable="w14 w15 w16se w16cid w16 w16cex w16sdtdh wp14">
   <w:abstractNum w:abstractNumId="0" w15:restartNumberingAfterBreak="0">
     <w:nsid w:val="042A7A8C"/>
     <w:multiLevelType w:val="hybridMultilevel"/>
@@ -3013,7 +2993,7 @@
 </file>
 
 <file path=word/styles.xml><?xml version="1.0" encoding="utf-8"?>
-<w:styles xmlns:mc="http://schemas.openxmlformats.org/markup-compatibility/2006" xmlns:r="http://schemas.openxmlformats.org/officeDocument/2006/relationships" xmlns:w="http://schemas.openxmlformats.org/wordprocessingml/2006/main" xmlns:w14="http://schemas.microsoft.com/office/word/2010/wordml" xmlns:w15="http://schemas.microsoft.com/office/word/2012/wordml" xmlns:w16cex="http://schemas.microsoft.com/office/word/2018/wordml/cex" xmlns:w16cid="http://schemas.microsoft.com/office/word/2016/wordml/cid" xmlns:w16="http://schemas.microsoft.com/office/word/2018/wordml" xmlns:w16se="http://schemas.microsoft.com/office/word/2015/wordml/symex" mc:Ignorable="w14 w15 w16se w16cid w16 w16cex">
+<w:styles xmlns:mc="http://schemas.openxmlformats.org/markup-compatibility/2006" xmlns:r="http://schemas.openxmlformats.org/officeDocument/2006/relationships" xmlns:w="http://schemas.openxmlformats.org/wordprocessingml/2006/main" xmlns:w14="http://schemas.microsoft.com/office/word/2010/wordml" xmlns:w15="http://schemas.microsoft.com/office/word/2012/wordml" xmlns:w16cex="http://schemas.microsoft.com/office/word/2018/wordml/cex" xmlns:w16cid="http://schemas.microsoft.com/office/word/2016/wordml/cid" xmlns:w16="http://schemas.microsoft.com/office/word/2018/wordml" xmlns:w16sdtdh="http://schemas.microsoft.com/office/word/2020/wordml/sdtdatahash" xmlns:w16se="http://schemas.microsoft.com/office/word/2015/wordml/symex" mc:Ignorable="w14 w15 w16se w16cid w16 w16cex w16sdtdh">
   <w:docDefaults>
     <w:rPrDefault>
       <w:rPr>

</xml_diff>

<commit_message>
Updating and strengthening writeup and analysis
Merge branch 'main' of github.com:EllieRif/pop-culture-names

# Conflicts:
#	writeup_2.Rmd
</commit_message>
<xml_diff>
--- a/Baby Name Analysis Draft 3.docx
+++ b/Baby Name Analysis Draft 3.docx
@@ -1,6 +1,6 @@
 
 <file path=word/document.xml><?xml version="1.0" encoding="utf-8"?>
-<w:document xmlns:wpc="http://schemas.microsoft.com/office/word/2010/wordprocessingCanvas" xmlns:cx="http://schemas.microsoft.com/office/drawing/2014/chartex" xmlns:cx1="http://schemas.microsoft.com/office/drawing/2015/9/8/chartex" xmlns:cx2="http://schemas.microsoft.com/office/drawing/2015/10/21/chartex" xmlns:cx3="http://schemas.microsoft.com/office/drawing/2016/5/9/chartex" xmlns:cx4="http://schemas.microsoft.com/office/drawing/2016/5/10/chartex" xmlns:cx5="http://schemas.microsoft.com/office/drawing/2016/5/11/chartex" xmlns:cx6="http://schemas.microsoft.com/office/drawing/2016/5/12/chartex" xmlns:cx7="http://schemas.microsoft.com/office/drawing/2016/5/13/chartex" xmlns:cx8="http://schemas.microsoft.com/office/drawing/2016/5/14/chartex" xmlns:mc="http://schemas.openxmlformats.org/markup-compatibility/2006" xmlns:aink="http://schemas.microsoft.com/office/drawing/2016/ink" xmlns:am3d="http://schemas.microsoft.com/office/drawing/2017/model3d" xmlns:o="urn:schemas-microsoft-com:office:office" xmlns:r="http://schemas.openxmlformats.org/officeDocument/2006/relationships" xmlns:m="http://schemas.openxmlformats.org/officeDocument/2006/math" xmlns:v="urn:schemas-microsoft-com:vml" xmlns:wp14="http://schemas.microsoft.com/office/word/2010/wordprocessingDrawing" xmlns:wp="http://schemas.openxmlformats.org/drawingml/2006/wordprocessingDrawing" xmlns:w10="urn:schemas-microsoft-com:office:word" xmlns:w="http://schemas.openxmlformats.org/wordprocessingml/2006/main" xmlns:w14="http://schemas.microsoft.com/office/word/2010/wordml" xmlns:w15="http://schemas.microsoft.com/office/word/2012/wordml" xmlns:w16cex="http://schemas.microsoft.com/office/word/2018/wordml/cex" xmlns:w16cid="http://schemas.microsoft.com/office/word/2016/wordml/cid" xmlns:w16="http://schemas.microsoft.com/office/word/2018/wordml" xmlns:w16sdtdh="http://schemas.microsoft.com/office/word/2020/wordml/sdtdatahash" xmlns:w16se="http://schemas.microsoft.com/office/word/2015/wordml/symex" xmlns:wpg="http://schemas.microsoft.com/office/word/2010/wordprocessingGroup" xmlns:wpi="http://schemas.microsoft.com/office/word/2010/wordprocessingInk" xmlns:wne="http://schemas.microsoft.com/office/word/2006/wordml" xmlns:wps="http://schemas.microsoft.com/office/word/2010/wordprocessingShape" mc:Ignorable="w14 w15 w16se w16cid w16 w16cex w16sdtdh wp14">
+<w:document xmlns:wpc="http://schemas.microsoft.com/office/word/2010/wordprocessingCanvas" xmlns:cx="http://schemas.microsoft.com/office/drawing/2014/chartex" xmlns:cx1="http://schemas.microsoft.com/office/drawing/2015/9/8/chartex" xmlns:cx2="http://schemas.microsoft.com/office/drawing/2015/10/21/chartex" xmlns:cx3="http://schemas.microsoft.com/office/drawing/2016/5/9/chartex" xmlns:cx4="http://schemas.microsoft.com/office/drawing/2016/5/10/chartex" xmlns:cx5="http://schemas.microsoft.com/office/drawing/2016/5/11/chartex" xmlns:cx6="http://schemas.microsoft.com/office/drawing/2016/5/12/chartex" xmlns:cx7="http://schemas.microsoft.com/office/drawing/2016/5/13/chartex" xmlns:cx8="http://schemas.microsoft.com/office/drawing/2016/5/14/chartex" xmlns:mc="http://schemas.openxmlformats.org/markup-compatibility/2006" xmlns:aink="http://schemas.microsoft.com/office/drawing/2016/ink" xmlns:am3d="http://schemas.microsoft.com/office/drawing/2017/model3d" xmlns:o="urn:schemas-microsoft-com:office:office" xmlns:r="http://schemas.openxmlformats.org/officeDocument/2006/relationships" xmlns:m="http://schemas.openxmlformats.org/officeDocument/2006/math" xmlns:v="urn:schemas-microsoft-com:vml" xmlns:wp14="http://schemas.microsoft.com/office/word/2010/wordprocessingDrawing" xmlns:wp="http://schemas.openxmlformats.org/drawingml/2006/wordprocessingDrawing" xmlns:w10="urn:schemas-microsoft-com:office:word" xmlns:w="http://schemas.openxmlformats.org/wordprocessingml/2006/main" xmlns:w14="http://schemas.microsoft.com/office/word/2010/wordml" xmlns:w15="http://schemas.microsoft.com/office/word/2012/wordml" xmlns:w16cex="http://schemas.microsoft.com/office/word/2018/wordml/cex" xmlns:w16cid="http://schemas.microsoft.com/office/word/2016/wordml/cid" xmlns:w16="http://schemas.microsoft.com/office/word/2018/wordml" xmlns:w16se="http://schemas.microsoft.com/office/word/2015/wordml/symex" xmlns:wpg="http://schemas.microsoft.com/office/word/2010/wordprocessingGroup" xmlns:wpi="http://schemas.microsoft.com/office/word/2010/wordprocessingInk" xmlns:wne="http://schemas.microsoft.com/office/word/2006/wordml" xmlns:wps="http://schemas.microsoft.com/office/word/2010/wordprocessingShape" mc:Ignorable="w14 w15 w16se w16cid w16 w16cex wp14">
   <w:body>
     <w:p>
       <w:pPr>
@@ -1045,25 +1045,13 @@
         <w:pStyle w:val="Heading3"/>
       </w:pPr>
       <w:r>
-        <w:t>Bookworms, Take Comfort or Take Cover</w:t>
-      </w:r>
-      <w:r>
-        <w:t>.</w:t>
-      </w:r>
-      <w:r>
-        <w:t xml:space="preserve"> </w:t>
+        <w:t xml:space="preserve">I don’t know if this is better or </w:t>
       </w:r>
       <w:proofErr w:type="gramStart"/>
       <w:r>
-        <w:t>I’m</w:t>
+        <w:t>worse</w:t>
       </w:r>
       <w:proofErr w:type="gramEnd"/>
-      <w:r>
-        <w:t xml:space="preserve"> not sure which</w:t>
-      </w:r>
-      <w:r>
-        <w:t>.</w:t>
-      </w:r>
     </w:p>
     <w:p/>
     <w:p>
@@ -1084,6 +1072,11 @@
           <w:iCs/>
         </w:rPr>
       </w:pPr>
+    </w:p>
+    <w:p>
+      <w:r>
+        <w:t>Admittedly, this book was probably responsible for a lot of babies being made.</w:t>
+      </w:r>
     </w:p>
     <w:p>
       <w:r>
@@ -1137,6 +1130,11 @@
       <w:pPr>
         <w:pStyle w:val="Heading2"/>
       </w:pPr>
+    </w:p>
+    <w:p>
+      <w:pPr>
+        <w:pStyle w:val="Heading2"/>
+      </w:pPr>
       <w:r>
         <w:t>Less Sparkly Vampires</w:t>
       </w:r>
@@ -1918,7 +1916,7 @@
 </file>
 
 <file path=word/endnotes.xml><?xml version="1.0" encoding="utf-8"?>
-<w:endnotes xmlns:wpc="http://schemas.microsoft.com/office/word/2010/wordprocessingCanvas" xmlns:cx="http://schemas.microsoft.com/office/drawing/2014/chartex" xmlns:cx1="http://schemas.microsoft.com/office/drawing/2015/9/8/chartex" xmlns:cx2="http://schemas.microsoft.com/office/drawing/2015/10/21/chartex" xmlns:cx3="http://schemas.microsoft.com/office/drawing/2016/5/9/chartex" xmlns:cx4="http://schemas.microsoft.com/office/drawing/2016/5/10/chartex" xmlns:cx5="http://schemas.microsoft.com/office/drawing/2016/5/11/chartex" xmlns:cx6="http://schemas.microsoft.com/office/drawing/2016/5/12/chartex" xmlns:cx7="http://schemas.microsoft.com/office/drawing/2016/5/13/chartex" xmlns:cx8="http://schemas.microsoft.com/office/drawing/2016/5/14/chartex" xmlns:mc="http://schemas.openxmlformats.org/markup-compatibility/2006" xmlns:aink="http://schemas.microsoft.com/office/drawing/2016/ink" xmlns:am3d="http://schemas.microsoft.com/office/drawing/2017/model3d" xmlns:o="urn:schemas-microsoft-com:office:office" xmlns:r="http://schemas.openxmlformats.org/officeDocument/2006/relationships" xmlns:m="http://schemas.openxmlformats.org/officeDocument/2006/math" xmlns:v="urn:schemas-microsoft-com:vml" xmlns:wp14="http://schemas.microsoft.com/office/word/2010/wordprocessingDrawing" xmlns:wp="http://schemas.openxmlformats.org/drawingml/2006/wordprocessingDrawing" xmlns:w10="urn:schemas-microsoft-com:office:word" xmlns:w="http://schemas.openxmlformats.org/wordprocessingml/2006/main" xmlns:w14="http://schemas.microsoft.com/office/word/2010/wordml" xmlns:w15="http://schemas.microsoft.com/office/word/2012/wordml" xmlns:w16cex="http://schemas.microsoft.com/office/word/2018/wordml/cex" xmlns:w16cid="http://schemas.microsoft.com/office/word/2016/wordml/cid" xmlns:w16="http://schemas.microsoft.com/office/word/2018/wordml" xmlns:w16sdtdh="http://schemas.microsoft.com/office/word/2020/wordml/sdtdatahash" xmlns:w16se="http://schemas.microsoft.com/office/word/2015/wordml/symex" xmlns:wpg="http://schemas.microsoft.com/office/word/2010/wordprocessingGroup" xmlns:wpi="http://schemas.microsoft.com/office/word/2010/wordprocessingInk" xmlns:wne="http://schemas.microsoft.com/office/word/2006/wordml" xmlns:wps="http://schemas.microsoft.com/office/word/2010/wordprocessingShape" mc:Ignorable="w14 w15 w16se w16cid w16 w16cex w16sdtdh wp14">
+<w:endnotes xmlns:wpc="http://schemas.microsoft.com/office/word/2010/wordprocessingCanvas" xmlns:cx="http://schemas.microsoft.com/office/drawing/2014/chartex" xmlns:cx1="http://schemas.microsoft.com/office/drawing/2015/9/8/chartex" xmlns:cx2="http://schemas.microsoft.com/office/drawing/2015/10/21/chartex" xmlns:cx3="http://schemas.microsoft.com/office/drawing/2016/5/9/chartex" xmlns:cx4="http://schemas.microsoft.com/office/drawing/2016/5/10/chartex" xmlns:cx5="http://schemas.microsoft.com/office/drawing/2016/5/11/chartex" xmlns:cx6="http://schemas.microsoft.com/office/drawing/2016/5/12/chartex" xmlns:cx7="http://schemas.microsoft.com/office/drawing/2016/5/13/chartex" xmlns:cx8="http://schemas.microsoft.com/office/drawing/2016/5/14/chartex" xmlns:mc="http://schemas.openxmlformats.org/markup-compatibility/2006" xmlns:aink="http://schemas.microsoft.com/office/drawing/2016/ink" xmlns:am3d="http://schemas.microsoft.com/office/drawing/2017/model3d" xmlns:o="urn:schemas-microsoft-com:office:office" xmlns:r="http://schemas.openxmlformats.org/officeDocument/2006/relationships" xmlns:m="http://schemas.openxmlformats.org/officeDocument/2006/math" xmlns:v="urn:schemas-microsoft-com:vml" xmlns:wp14="http://schemas.microsoft.com/office/word/2010/wordprocessingDrawing" xmlns:wp="http://schemas.openxmlformats.org/drawingml/2006/wordprocessingDrawing" xmlns:w10="urn:schemas-microsoft-com:office:word" xmlns:w="http://schemas.openxmlformats.org/wordprocessingml/2006/main" xmlns:w14="http://schemas.microsoft.com/office/word/2010/wordml" xmlns:w15="http://schemas.microsoft.com/office/word/2012/wordml" xmlns:w16cex="http://schemas.microsoft.com/office/word/2018/wordml/cex" xmlns:w16cid="http://schemas.microsoft.com/office/word/2016/wordml/cid" xmlns:w16="http://schemas.microsoft.com/office/word/2018/wordml" xmlns:w16se="http://schemas.microsoft.com/office/word/2015/wordml/symex" xmlns:wpg="http://schemas.microsoft.com/office/word/2010/wordprocessingGroup" xmlns:wpi="http://schemas.microsoft.com/office/word/2010/wordprocessingInk" xmlns:wne="http://schemas.microsoft.com/office/word/2006/wordml" xmlns:wps="http://schemas.microsoft.com/office/word/2010/wordprocessingShape" mc:Ignorable="w14 w15 w16se w16cid w16 w16cex wp14">
   <w:endnote w:type="separator" w:id="-1">
     <w:p>
       <w:pPr>
@@ -1943,7 +1941,7 @@
 </file>
 
 <file path=word/footnotes.xml><?xml version="1.0" encoding="utf-8"?>
-<w:footnotes xmlns:wpc="http://schemas.microsoft.com/office/word/2010/wordprocessingCanvas" xmlns:cx="http://schemas.microsoft.com/office/drawing/2014/chartex" xmlns:cx1="http://schemas.microsoft.com/office/drawing/2015/9/8/chartex" xmlns:cx2="http://schemas.microsoft.com/office/drawing/2015/10/21/chartex" xmlns:cx3="http://schemas.microsoft.com/office/drawing/2016/5/9/chartex" xmlns:cx4="http://schemas.microsoft.com/office/drawing/2016/5/10/chartex" xmlns:cx5="http://schemas.microsoft.com/office/drawing/2016/5/11/chartex" xmlns:cx6="http://schemas.microsoft.com/office/drawing/2016/5/12/chartex" xmlns:cx7="http://schemas.microsoft.com/office/drawing/2016/5/13/chartex" xmlns:cx8="http://schemas.microsoft.com/office/drawing/2016/5/14/chartex" xmlns:mc="http://schemas.openxmlformats.org/markup-compatibility/2006" xmlns:aink="http://schemas.microsoft.com/office/drawing/2016/ink" xmlns:am3d="http://schemas.microsoft.com/office/drawing/2017/model3d" xmlns:o="urn:schemas-microsoft-com:office:office" xmlns:r="http://schemas.openxmlformats.org/officeDocument/2006/relationships" xmlns:m="http://schemas.openxmlformats.org/officeDocument/2006/math" xmlns:v="urn:schemas-microsoft-com:vml" xmlns:wp14="http://schemas.microsoft.com/office/word/2010/wordprocessingDrawing" xmlns:wp="http://schemas.openxmlformats.org/drawingml/2006/wordprocessingDrawing" xmlns:w10="urn:schemas-microsoft-com:office:word" xmlns:w="http://schemas.openxmlformats.org/wordprocessingml/2006/main" xmlns:w14="http://schemas.microsoft.com/office/word/2010/wordml" xmlns:w15="http://schemas.microsoft.com/office/word/2012/wordml" xmlns:w16cex="http://schemas.microsoft.com/office/word/2018/wordml/cex" xmlns:w16cid="http://schemas.microsoft.com/office/word/2016/wordml/cid" xmlns:w16="http://schemas.microsoft.com/office/word/2018/wordml" xmlns:w16sdtdh="http://schemas.microsoft.com/office/word/2020/wordml/sdtdatahash" xmlns:w16se="http://schemas.microsoft.com/office/word/2015/wordml/symex" xmlns:wpg="http://schemas.microsoft.com/office/word/2010/wordprocessingGroup" xmlns:wpi="http://schemas.microsoft.com/office/word/2010/wordprocessingInk" xmlns:wne="http://schemas.microsoft.com/office/word/2006/wordml" xmlns:wps="http://schemas.microsoft.com/office/word/2010/wordprocessingShape" mc:Ignorable="w14 w15 w16se w16cid w16 w16cex w16sdtdh wp14">
+<w:footnotes xmlns:wpc="http://schemas.microsoft.com/office/word/2010/wordprocessingCanvas" xmlns:cx="http://schemas.microsoft.com/office/drawing/2014/chartex" xmlns:cx1="http://schemas.microsoft.com/office/drawing/2015/9/8/chartex" xmlns:cx2="http://schemas.microsoft.com/office/drawing/2015/10/21/chartex" xmlns:cx3="http://schemas.microsoft.com/office/drawing/2016/5/9/chartex" xmlns:cx4="http://schemas.microsoft.com/office/drawing/2016/5/10/chartex" xmlns:cx5="http://schemas.microsoft.com/office/drawing/2016/5/11/chartex" xmlns:cx6="http://schemas.microsoft.com/office/drawing/2016/5/12/chartex" xmlns:cx7="http://schemas.microsoft.com/office/drawing/2016/5/13/chartex" xmlns:cx8="http://schemas.microsoft.com/office/drawing/2016/5/14/chartex" xmlns:mc="http://schemas.openxmlformats.org/markup-compatibility/2006" xmlns:aink="http://schemas.microsoft.com/office/drawing/2016/ink" xmlns:am3d="http://schemas.microsoft.com/office/drawing/2017/model3d" xmlns:o="urn:schemas-microsoft-com:office:office" xmlns:r="http://schemas.openxmlformats.org/officeDocument/2006/relationships" xmlns:m="http://schemas.openxmlformats.org/officeDocument/2006/math" xmlns:v="urn:schemas-microsoft-com:vml" xmlns:wp14="http://schemas.microsoft.com/office/word/2010/wordprocessingDrawing" xmlns:wp="http://schemas.openxmlformats.org/drawingml/2006/wordprocessingDrawing" xmlns:w10="urn:schemas-microsoft-com:office:word" xmlns:w="http://schemas.openxmlformats.org/wordprocessingml/2006/main" xmlns:w14="http://schemas.microsoft.com/office/word/2010/wordml" xmlns:w15="http://schemas.microsoft.com/office/word/2012/wordml" xmlns:w16cex="http://schemas.microsoft.com/office/word/2018/wordml/cex" xmlns:w16cid="http://schemas.microsoft.com/office/word/2016/wordml/cid" xmlns:w16="http://schemas.microsoft.com/office/word/2018/wordml" xmlns:w16se="http://schemas.microsoft.com/office/word/2015/wordml/symex" xmlns:wpg="http://schemas.microsoft.com/office/word/2010/wordprocessingGroup" xmlns:wpi="http://schemas.microsoft.com/office/word/2010/wordprocessingInk" xmlns:wne="http://schemas.microsoft.com/office/word/2006/wordml" xmlns:wps="http://schemas.microsoft.com/office/word/2010/wordprocessingShape" mc:Ignorable="w14 w15 w16se w16cid w16 w16cex wp14">
   <w:footnote w:type="separator" w:id="-1">
     <w:p>
       <w:pPr>
@@ -1968,7 +1966,7 @@
 </file>
 
 <file path=word/numbering.xml><?xml version="1.0" encoding="utf-8"?>
-<w:numbering xmlns:wpc="http://schemas.microsoft.com/office/word/2010/wordprocessingCanvas" xmlns:cx="http://schemas.microsoft.com/office/drawing/2014/chartex" xmlns:cx1="http://schemas.microsoft.com/office/drawing/2015/9/8/chartex" xmlns:cx2="http://schemas.microsoft.com/office/drawing/2015/10/21/chartex" xmlns:cx3="http://schemas.microsoft.com/office/drawing/2016/5/9/chartex" xmlns:cx4="http://schemas.microsoft.com/office/drawing/2016/5/10/chartex" xmlns:cx5="http://schemas.microsoft.com/office/drawing/2016/5/11/chartex" xmlns:cx6="http://schemas.microsoft.com/office/drawing/2016/5/12/chartex" xmlns:cx7="http://schemas.microsoft.com/office/drawing/2016/5/13/chartex" xmlns:cx8="http://schemas.microsoft.com/office/drawing/2016/5/14/chartex" xmlns:mc="http://schemas.openxmlformats.org/markup-compatibility/2006" xmlns:aink="http://schemas.microsoft.com/office/drawing/2016/ink" xmlns:am3d="http://schemas.microsoft.com/office/drawing/2017/model3d" xmlns:o="urn:schemas-microsoft-com:office:office" xmlns:r="http://schemas.openxmlformats.org/officeDocument/2006/relationships" xmlns:m="http://schemas.openxmlformats.org/officeDocument/2006/math" xmlns:v="urn:schemas-microsoft-com:vml" xmlns:wp14="http://schemas.microsoft.com/office/word/2010/wordprocessingDrawing" xmlns:wp="http://schemas.openxmlformats.org/drawingml/2006/wordprocessingDrawing" xmlns:w10="urn:schemas-microsoft-com:office:word" xmlns:w="http://schemas.openxmlformats.org/wordprocessingml/2006/main" xmlns:w14="http://schemas.microsoft.com/office/word/2010/wordml" xmlns:w15="http://schemas.microsoft.com/office/word/2012/wordml" xmlns:w16cex="http://schemas.microsoft.com/office/word/2018/wordml/cex" xmlns:w16cid="http://schemas.microsoft.com/office/word/2016/wordml/cid" xmlns:w16="http://schemas.microsoft.com/office/word/2018/wordml" xmlns:w16sdtdh="http://schemas.microsoft.com/office/word/2020/wordml/sdtdatahash" xmlns:w16se="http://schemas.microsoft.com/office/word/2015/wordml/symex" xmlns:wpg="http://schemas.microsoft.com/office/word/2010/wordprocessingGroup" xmlns:wpi="http://schemas.microsoft.com/office/word/2010/wordprocessingInk" xmlns:wne="http://schemas.microsoft.com/office/word/2006/wordml" xmlns:wps="http://schemas.microsoft.com/office/word/2010/wordprocessingShape" mc:Ignorable="w14 w15 w16se w16cid w16 w16cex w16sdtdh wp14">
+<w:numbering xmlns:wpc="http://schemas.microsoft.com/office/word/2010/wordprocessingCanvas" xmlns:cx="http://schemas.microsoft.com/office/drawing/2014/chartex" xmlns:cx1="http://schemas.microsoft.com/office/drawing/2015/9/8/chartex" xmlns:cx2="http://schemas.microsoft.com/office/drawing/2015/10/21/chartex" xmlns:cx3="http://schemas.microsoft.com/office/drawing/2016/5/9/chartex" xmlns:cx4="http://schemas.microsoft.com/office/drawing/2016/5/10/chartex" xmlns:cx5="http://schemas.microsoft.com/office/drawing/2016/5/11/chartex" xmlns:cx6="http://schemas.microsoft.com/office/drawing/2016/5/12/chartex" xmlns:cx7="http://schemas.microsoft.com/office/drawing/2016/5/13/chartex" xmlns:cx8="http://schemas.microsoft.com/office/drawing/2016/5/14/chartex" xmlns:mc="http://schemas.openxmlformats.org/markup-compatibility/2006" xmlns:aink="http://schemas.microsoft.com/office/drawing/2016/ink" xmlns:am3d="http://schemas.microsoft.com/office/drawing/2017/model3d" xmlns:o="urn:schemas-microsoft-com:office:office" xmlns:r="http://schemas.openxmlformats.org/officeDocument/2006/relationships" xmlns:m="http://schemas.openxmlformats.org/officeDocument/2006/math" xmlns:v="urn:schemas-microsoft-com:vml" xmlns:wp14="http://schemas.microsoft.com/office/word/2010/wordprocessingDrawing" xmlns:wp="http://schemas.openxmlformats.org/drawingml/2006/wordprocessingDrawing" xmlns:w10="urn:schemas-microsoft-com:office:word" xmlns:w="http://schemas.openxmlformats.org/wordprocessingml/2006/main" xmlns:w14="http://schemas.microsoft.com/office/word/2010/wordml" xmlns:w15="http://schemas.microsoft.com/office/word/2012/wordml" xmlns:w16cex="http://schemas.microsoft.com/office/word/2018/wordml/cex" xmlns:w16cid="http://schemas.microsoft.com/office/word/2016/wordml/cid" xmlns:w16="http://schemas.microsoft.com/office/word/2018/wordml" xmlns:w16se="http://schemas.microsoft.com/office/word/2015/wordml/symex" xmlns:wpg="http://schemas.microsoft.com/office/word/2010/wordprocessingGroup" xmlns:wpi="http://schemas.microsoft.com/office/word/2010/wordprocessingInk" xmlns:wne="http://schemas.microsoft.com/office/word/2006/wordml" xmlns:wps="http://schemas.microsoft.com/office/word/2010/wordprocessingShape" mc:Ignorable="w14 w15 w16se w16cid w16 w16cex wp14">
   <w:abstractNum w:abstractNumId="0" w15:restartNumberingAfterBreak="0">
     <w:nsid w:val="042A7A8C"/>
     <w:multiLevelType w:val="hybridMultilevel"/>
@@ -2993,7 +2991,7 @@
 </file>
 
 <file path=word/styles.xml><?xml version="1.0" encoding="utf-8"?>
-<w:styles xmlns:mc="http://schemas.openxmlformats.org/markup-compatibility/2006" xmlns:r="http://schemas.openxmlformats.org/officeDocument/2006/relationships" xmlns:w="http://schemas.openxmlformats.org/wordprocessingml/2006/main" xmlns:w14="http://schemas.microsoft.com/office/word/2010/wordml" xmlns:w15="http://schemas.microsoft.com/office/word/2012/wordml" xmlns:w16cex="http://schemas.microsoft.com/office/word/2018/wordml/cex" xmlns:w16cid="http://schemas.microsoft.com/office/word/2016/wordml/cid" xmlns:w16="http://schemas.microsoft.com/office/word/2018/wordml" xmlns:w16sdtdh="http://schemas.microsoft.com/office/word/2020/wordml/sdtdatahash" xmlns:w16se="http://schemas.microsoft.com/office/word/2015/wordml/symex" mc:Ignorable="w14 w15 w16se w16cid w16 w16cex w16sdtdh">
+<w:styles xmlns:mc="http://schemas.openxmlformats.org/markup-compatibility/2006" xmlns:r="http://schemas.openxmlformats.org/officeDocument/2006/relationships" xmlns:w="http://schemas.openxmlformats.org/wordprocessingml/2006/main" xmlns:w14="http://schemas.microsoft.com/office/word/2010/wordml" xmlns:w15="http://schemas.microsoft.com/office/word/2012/wordml" xmlns:w16cex="http://schemas.microsoft.com/office/word/2018/wordml/cex" xmlns:w16cid="http://schemas.microsoft.com/office/word/2016/wordml/cid" xmlns:w16="http://schemas.microsoft.com/office/word/2018/wordml" xmlns:w16se="http://schemas.microsoft.com/office/word/2015/wordml/symex" mc:Ignorable="w14 w15 w16se w16cid w16 w16cex">
   <w:docDefaults>
     <w:rPrDefault>
       <w:rPr>

</xml_diff>